<commit_message>
deleted committee policy, added remaining policy, updated cv
</commit_message>
<xml_diff>
--- a/assets/pdf/cv.docx
+++ b/assets/pdf/cv.docx
@@ -1642,10 +1642,9 @@
     </w:p>
     <w:p>
       <w:pPr>
-        <w:ind w:left="-630" w:right="-1060"/>
-        <w:rPr>
-          <w:rFonts w:ascii="Times New Roman" w:hAnsi="Times New Roman" w:cs="Times New Roman"/>
-          <w:b/>
+        <w:ind w:right="-1060"/>
+        <w:rPr>
+          <w:rFonts w:ascii="Times New Roman" w:hAnsi="Times New Roman" w:cs="Times New Roman"/>
           <w:sz w:val="22"/>
           <w:szCs w:val="21"/>
         </w:rPr>
@@ -3887,29 +3886,42 @@
           <w:sz w:val="22"/>
           <w:szCs w:val="21"/>
         </w:rPr>
-        <w:t xml:space="preserve">Techniques involved: </w:t>
-      </w:r>
-      <w:r>
-        <w:rPr>
-          <w:rFonts w:ascii="Times New Roman" w:hAnsi="Times New Roman" w:cs="Times New Roman"/>
-          <w:bCs/>
-          <w:i/>
-          <w:iCs/>
-          <w:sz w:val="22"/>
-          <w:szCs w:val="21"/>
-        </w:rPr>
-        <w:t>automatic collection of data from various sources</w:t>
-      </w:r>
-      <w:r>
-        <w:rPr>
-          <w:rFonts w:ascii="Times New Roman" w:hAnsi="Times New Roman" w:cs="Times New Roman"/>
-          <w:bCs/>
-          <w:i/>
-          <w:iCs/>
-          <w:sz w:val="22"/>
-          <w:szCs w:val="21"/>
-        </w:rPr>
-        <w:t>, extending a real-world open-source smart home platform to implement our framework, deployment of the framework in a real-world setup</w:t>
+        <w:t>Techniques involved:</w:t>
+      </w:r>
+      <w:r>
+        <w:rPr>
+          <w:rFonts w:ascii="Times New Roman" w:hAnsi="Times New Roman" w:cs="Times New Roman"/>
+          <w:bCs/>
+          <w:i/>
+          <w:iCs/>
+          <w:sz w:val="22"/>
+          <w:szCs w:val="21"/>
+        </w:rPr>
+        <w:t xml:space="preserve"> reference monitor, integrity checks of smart home objects, automated data scraping, </w:t>
+      </w:r>
+      <w:proofErr w:type="gramStart"/>
+      <w:r>
+        <w:rPr>
+          <w:rFonts w:ascii="Times New Roman" w:hAnsi="Times New Roman" w:cs="Times New Roman"/>
+          <w:bCs/>
+          <w:i/>
+          <w:iCs/>
+          <w:sz w:val="22"/>
+          <w:szCs w:val="21"/>
+        </w:rPr>
+        <w:t>implementation</w:t>
+      </w:r>
+      <w:proofErr w:type="gramEnd"/>
+      <w:r>
+        <w:rPr>
+          <w:rFonts w:ascii="Times New Roman" w:hAnsi="Times New Roman" w:cs="Times New Roman"/>
+          <w:bCs/>
+          <w:i/>
+          <w:iCs/>
+          <w:sz w:val="22"/>
+          <w:szCs w:val="21"/>
+        </w:rPr>
+        <w:t xml:space="preserve"> and deployment in a real-world open-source smart home platform </w:t>
       </w:r>
     </w:p>
     <w:p>
@@ -3939,6 +3951,17 @@
           <w:szCs w:val="21"/>
         </w:rPr>
         <w:t>Under submission</w:t>
+      </w:r>
+      <w:r>
+        <w:rPr>
+          <w:rFonts w:ascii="Times New Roman" w:hAnsi="Times New Roman" w:cs="Times New Roman"/>
+          <w:bCs/>
+          <w:i/>
+          <w:iCs/>
+          <w:sz w:val="22"/>
+          <w:szCs w:val="21"/>
+        </w:rPr>
+        <w:br/>
       </w:r>
     </w:p>
     <w:p>
@@ -4573,32 +4596,12 @@
           <w:sz w:val="22"/>
           <w:szCs w:val="21"/>
         </w:rPr>
-        <w:t>MUSE (</w:t>
-      </w:r>
-      <w:proofErr w:type="spellStart"/>
-      <w:r>
-        <w:rPr>
-          <w:rFonts w:ascii="Times New Roman" w:hAnsi="Times New Roman" w:cs="Times New Roman"/>
-          <w:b/>
-          <w:sz w:val="22"/>
-          <w:szCs w:val="21"/>
-        </w:rPr>
-        <w:t>MUtation</w:t>
-      </w:r>
-      <w:proofErr w:type="spellEnd"/>
-      <w:r>
-        <w:rPr>
-          <w:rFonts w:ascii="Times New Roman" w:hAnsi="Times New Roman" w:cs="Times New Roman"/>
-          <w:b/>
-          <w:sz w:val="22"/>
-          <w:szCs w:val="21"/>
-        </w:rPr>
-        <w:t>-based Soundness Evaluation)</w:t>
-      </w:r>
-      <w:r>
-        <w:rPr>
-          <w:rFonts w:ascii="Times New Roman" w:hAnsi="Times New Roman" w:cs="Times New Roman"/>
-          <w:bCs/>
+        <w:t>MASC (Mutation-based Analysis of Static Crypto-misuse detection techniques)</w:t>
+      </w:r>
+      <w:r>
+        <w:rPr>
+          <w:rFonts w:ascii="Times New Roman" w:hAnsi="Times New Roman" w:cs="Times New Roman"/>
+          <w:b/>
           <w:sz w:val="22"/>
           <w:szCs w:val="21"/>
         </w:rPr>
@@ -4629,45 +4632,7 @@
           <w:sz w:val="22"/>
           <w:szCs w:val="21"/>
         </w:rPr>
-        <w:t xml:space="preserve">Designed a framework </w:t>
-      </w:r>
-      <w:r>
-        <w:rPr>
-          <w:rFonts w:ascii="Times New Roman" w:hAnsi="Times New Roman" w:cs="Times New Roman"/>
-          <w:bCs/>
-          <w:sz w:val="22"/>
-          <w:szCs w:val="21"/>
-        </w:rPr>
-        <w:t xml:space="preserve">for analyzing </w:t>
-      </w:r>
-      <w:r>
-        <w:rPr>
-          <w:rFonts w:ascii="Times New Roman" w:hAnsi="Times New Roman" w:cs="Times New Roman"/>
-          <w:bCs/>
-          <w:i/>
-          <w:iCs/>
-          <w:sz w:val="22"/>
-          <w:szCs w:val="21"/>
-        </w:rPr>
-        <w:t xml:space="preserve">soundness claims </w:t>
-      </w:r>
-      <w:r>
-        <w:rPr>
-          <w:rFonts w:ascii="Times New Roman" w:hAnsi="Times New Roman" w:cs="Times New Roman"/>
-          <w:bCs/>
-          <w:sz w:val="22"/>
-          <w:szCs w:val="21"/>
-        </w:rPr>
-        <w:t xml:space="preserve">of </w:t>
-      </w:r>
-      <w:r>
-        <w:rPr>
-          <w:rFonts w:ascii="Times New Roman" w:hAnsi="Times New Roman" w:cs="Times New Roman"/>
-          <w:bCs/>
-          <w:sz w:val="22"/>
-          <w:szCs w:val="21"/>
-        </w:rPr>
-        <w:t>Android static analysis tools</w:t>
+        <w:t>Framework for analyzing the soundness claims of static crypto-misuse detection tools</w:t>
       </w:r>
       <w:r>
         <w:rPr>
@@ -4703,25 +4668,27 @@
           <w:sz w:val="22"/>
           <w:szCs w:val="21"/>
         </w:rPr>
-        <w:t xml:space="preserve">Discovered undisclosed flaws in </w:t>
-      </w:r>
-      <w:r>
-        <w:rPr>
-          <w:rFonts w:ascii="Times New Roman" w:hAnsi="Times New Roman" w:cs="Times New Roman"/>
-          <w:bCs/>
-          <w:sz w:val="22"/>
-          <w:szCs w:val="21"/>
-        </w:rPr>
-        <w:t xml:space="preserve">multiple </w:t>
-      </w:r>
-      <w:r>
-        <w:rPr>
-          <w:rFonts w:ascii="Times New Roman" w:hAnsi="Times New Roman" w:cs="Times New Roman"/>
-          <w:bCs/>
-          <w:sz w:val="22"/>
-          <w:szCs w:val="21"/>
-        </w:rPr>
-        <w:t>prominent Android static analysis security tools</w:t>
+        <w:t xml:space="preserve">Designed and created a taxonomy of </w:t>
+      </w:r>
+      <w:proofErr w:type="gramStart"/>
+      <w:r>
+        <w:rPr>
+          <w:rFonts w:ascii="Times New Roman" w:hAnsi="Times New Roman" w:cs="Times New Roman"/>
+          <w:bCs/>
+          <w:sz w:val="22"/>
+          <w:szCs w:val="21"/>
+        </w:rPr>
+        <w:t>crypto-flaws</w:t>
+      </w:r>
+      <w:proofErr w:type="gramEnd"/>
+      <w:r>
+        <w:rPr>
+          <w:rFonts w:ascii="Times New Roman" w:hAnsi="Times New Roman" w:cs="Times New Roman"/>
+          <w:bCs/>
+          <w:sz w:val="22"/>
+          <w:szCs w:val="21"/>
+        </w:rPr>
+        <w:t xml:space="preserve"> commonly found in the wild</w:t>
       </w:r>
     </w:p>
     <w:p>
@@ -4750,7 +4717,74 @@
           <w:sz w:val="22"/>
           <w:szCs w:val="21"/>
         </w:rPr>
-        <w:t>USENIX ‘18</w:t>
+        <w:t xml:space="preserve">To appear at IEEE S&amp;P ’22 </w:t>
+      </w:r>
+      <w:r>
+        <w:rPr>
+          <w:rFonts w:ascii="Times New Roman" w:hAnsi="Times New Roman" w:cs="Times New Roman"/>
+          <w:bCs/>
+          <w:i/>
+          <w:iCs/>
+          <w:sz w:val="22"/>
+          <w:szCs w:val="21"/>
+        </w:rPr>
+        <w:br/>
+      </w:r>
+    </w:p>
+    <w:p>
+      <w:pPr>
+        <w:pStyle w:val="ListParagraph"/>
+        <w:numPr>
+          <w:ilvl w:val="0"/>
+          <w:numId w:val="4"/>
+        </w:numPr>
+        <w:ind w:right="-1060"/>
+        <w:rPr>
+          <w:rFonts w:ascii="Times New Roman" w:hAnsi="Times New Roman" w:cs="Times New Roman"/>
+          <w:b/>
+          <w:i/>
+          <w:iCs/>
+          <w:sz w:val="22"/>
+          <w:szCs w:val="21"/>
+        </w:rPr>
+      </w:pPr>
+      <w:r>
+        <w:rPr>
+          <w:rFonts w:ascii="Times New Roman" w:hAnsi="Times New Roman" w:cs="Times New Roman"/>
+          <w:b/>
+          <w:sz w:val="22"/>
+          <w:szCs w:val="21"/>
+        </w:rPr>
+        <w:t>MUSE (</w:t>
+      </w:r>
+      <w:proofErr w:type="spellStart"/>
+      <w:r>
+        <w:rPr>
+          <w:rFonts w:ascii="Times New Roman" w:hAnsi="Times New Roman" w:cs="Times New Roman"/>
+          <w:b/>
+          <w:sz w:val="22"/>
+          <w:szCs w:val="21"/>
+        </w:rPr>
+        <w:t>MUtation</w:t>
+      </w:r>
+      <w:proofErr w:type="spellEnd"/>
+      <w:r>
+        <w:rPr>
+          <w:rFonts w:ascii="Times New Roman" w:hAnsi="Times New Roman" w:cs="Times New Roman"/>
+          <w:b/>
+          <w:sz w:val="22"/>
+          <w:szCs w:val="21"/>
+        </w:rPr>
+        <w:t>-based Soundness Evaluation)</w:t>
+      </w:r>
+      <w:r>
+        <w:rPr>
+          <w:rFonts w:ascii="Times New Roman" w:hAnsi="Times New Roman" w:cs="Times New Roman"/>
+          <w:bCs/>
+          <w:sz w:val="22"/>
+          <w:szCs w:val="21"/>
+        </w:rPr>
+        <w:t>:</w:t>
       </w:r>
     </w:p>
     <w:p>
@@ -4777,6 +4811,163 @@
           <w:sz w:val="22"/>
           <w:szCs w:val="21"/>
         </w:rPr>
+        <w:t>Framework</w:t>
+      </w:r>
+      <w:r>
+        <w:rPr>
+          <w:rFonts w:ascii="Times New Roman" w:hAnsi="Times New Roman" w:cs="Times New Roman"/>
+          <w:bCs/>
+          <w:sz w:val="22"/>
+          <w:szCs w:val="21"/>
+        </w:rPr>
+        <w:t xml:space="preserve"> </w:t>
+      </w:r>
+      <w:r>
+        <w:rPr>
+          <w:rFonts w:ascii="Times New Roman" w:hAnsi="Times New Roman" w:cs="Times New Roman"/>
+          <w:bCs/>
+          <w:sz w:val="22"/>
+          <w:szCs w:val="21"/>
+        </w:rPr>
+        <w:t xml:space="preserve">for analyzing </w:t>
+      </w:r>
+      <w:r>
+        <w:rPr>
+          <w:rFonts w:ascii="Times New Roman" w:hAnsi="Times New Roman" w:cs="Times New Roman"/>
+          <w:bCs/>
+          <w:i/>
+          <w:iCs/>
+          <w:sz w:val="22"/>
+          <w:szCs w:val="21"/>
+        </w:rPr>
+        <w:t xml:space="preserve">soundness claims </w:t>
+      </w:r>
+      <w:r>
+        <w:rPr>
+          <w:rFonts w:ascii="Times New Roman" w:hAnsi="Times New Roman" w:cs="Times New Roman"/>
+          <w:bCs/>
+          <w:sz w:val="22"/>
+          <w:szCs w:val="21"/>
+        </w:rPr>
+        <w:t xml:space="preserve">of </w:t>
+      </w:r>
+      <w:r>
+        <w:rPr>
+          <w:rFonts w:ascii="Times New Roman" w:hAnsi="Times New Roman" w:cs="Times New Roman"/>
+          <w:bCs/>
+          <w:sz w:val="22"/>
+          <w:szCs w:val="21"/>
+        </w:rPr>
+        <w:t>Android static analysis tools</w:t>
+      </w:r>
+      <w:r>
+        <w:rPr>
+          <w:rFonts w:ascii="Times New Roman" w:hAnsi="Times New Roman" w:cs="Times New Roman"/>
+          <w:bCs/>
+          <w:sz w:val="22"/>
+          <w:szCs w:val="21"/>
+        </w:rPr>
+        <w:t xml:space="preserve"> leveraging concepts from mutation testing</w:t>
+      </w:r>
+    </w:p>
+    <w:p>
+      <w:pPr>
+        <w:pStyle w:val="ListParagraph"/>
+        <w:numPr>
+          <w:ilvl w:val="1"/>
+          <w:numId w:val="4"/>
+        </w:numPr>
+        <w:ind w:right="-1060"/>
+        <w:rPr>
+          <w:rFonts w:ascii="Times New Roman" w:hAnsi="Times New Roman" w:cs="Times New Roman"/>
+          <w:b/>
+          <w:i/>
+          <w:iCs/>
+          <w:sz w:val="22"/>
+          <w:szCs w:val="21"/>
+        </w:rPr>
+      </w:pPr>
+      <w:r>
+        <w:rPr>
+          <w:rFonts w:ascii="Times New Roman" w:hAnsi="Times New Roman" w:cs="Times New Roman"/>
+          <w:bCs/>
+          <w:sz w:val="22"/>
+          <w:szCs w:val="21"/>
+        </w:rPr>
+        <w:t xml:space="preserve">Discovered undisclosed flaws in </w:t>
+      </w:r>
+      <w:r>
+        <w:rPr>
+          <w:rFonts w:ascii="Times New Roman" w:hAnsi="Times New Roman" w:cs="Times New Roman"/>
+          <w:bCs/>
+          <w:sz w:val="22"/>
+          <w:szCs w:val="21"/>
+        </w:rPr>
+        <w:t xml:space="preserve">multiple </w:t>
+      </w:r>
+      <w:r>
+        <w:rPr>
+          <w:rFonts w:ascii="Times New Roman" w:hAnsi="Times New Roman" w:cs="Times New Roman"/>
+          <w:bCs/>
+          <w:sz w:val="22"/>
+          <w:szCs w:val="21"/>
+        </w:rPr>
+        <w:t>prominent Android static analysis security tools</w:t>
+      </w:r>
+    </w:p>
+    <w:p>
+      <w:pPr>
+        <w:pStyle w:val="ListParagraph"/>
+        <w:numPr>
+          <w:ilvl w:val="1"/>
+          <w:numId w:val="4"/>
+        </w:numPr>
+        <w:ind w:right="-1060"/>
+        <w:rPr>
+          <w:rFonts w:ascii="Times New Roman" w:hAnsi="Times New Roman" w:cs="Times New Roman"/>
+          <w:b/>
+          <w:i/>
+          <w:iCs/>
+          <w:sz w:val="22"/>
+          <w:szCs w:val="21"/>
+        </w:rPr>
+      </w:pPr>
+      <w:r>
+        <w:rPr>
+          <w:rFonts w:ascii="Times New Roman" w:hAnsi="Times New Roman" w:cs="Times New Roman"/>
+          <w:bCs/>
+          <w:i/>
+          <w:iCs/>
+          <w:sz w:val="22"/>
+          <w:szCs w:val="21"/>
+        </w:rPr>
+        <w:t>USENIX ‘18</w:t>
+      </w:r>
+    </w:p>
+    <w:p>
+      <w:pPr>
+        <w:pStyle w:val="ListParagraph"/>
+        <w:numPr>
+          <w:ilvl w:val="1"/>
+          <w:numId w:val="4"/>
+        </w:numPr>
+        <w:ind w:right="-1060"/>
+        <w:rPr>
+          <w:rFonts w:ascii="Times New Roman" w:hAnsi="Times New Roman" w:cs="Times New Roman"/>
+          <w:b/>
+          <w:i/>
+          <w:iCs/>
+          <w:sz w:val="22"/>
+          <w:szCs w:val="21"/>
+        </w:rPr>
+      </w:pPr>
+      <w:r>
+        <w:rPr>
+          <w:rFonts w:ascii="Times New Roman" w:hAnsi="Times New Roman" w:cs="Times New Roman"/>
+          <w:bCs/>
+          <w:sz w:val="22"/>
+          <w:szCs w:val="21"/>
+        </w:rPr>
         <w:t>A journal extension</w:t>
       </w:r>
       <w:r>
@@ -5010,6 +5201,7 @@
           <w:sz w:val="22"/>
           <w:szCs w:val="21"/>
         </w:rPr>
+        <w:lastRenderedPageBreak/>
         <w:t>Created safety</w:t>
       </w:r>
       <w:r>
@@ -5330,7 +5522,6 @@
           <w:sz w:val="22"/>
           <w:szCs w:val="21"/>
         </w:rPr>
-        <w:lastRenderedPageBreak/>
         <w:t>Programming for Data Science (CSCI 140), Spring 2019</w:t>
       </w:r>
       <w:r>
@@ -8281,15 +8472,6 @@
           <w:szCs w:val="22"/>
         </w:rPr>
         <w:br/>
-      </w:r>
-      <w:r>
-        <w:rPr>
-          <w:rFonts w:ascii="TimesNewRomanPSMT" w:hAnsi="TimesNewRomanPSMT"/>
-          <w:color w:val="1E1E23"/>
-          <w:sz w:val="22"/>
-          <w:szCs w:val="22"/>
-        </w:rPr>
-        <w:lastRenderedPageBreak/>
         <w:t xml:space="preserve">Contact: </w:t>
       </w:r>
       <w:hyperlink r:id="rId28" w:history="1">

</xml_diff>